<commit_message>
Add explanation about dummy variables and update F-statistic calculation comments; add new files 1110.R and 1110.html
</commit_message>
<xml_diff>
--- a/02reg.docx
+++ b/02reg.docx
@@ -7,7 +7,7 @@
         <w:pStyle w:val="Title"/>
       </w:pPr>
       <w:r>
-        <w:t xml:space="preserve">02regression</w:t>
+        <w:t xml:space="preserve">R使い方入門：重回帰分析・ダミー変数・頑健な標準誤差</w:t>
       </w:r>
     </w:p>
     <w:bookmarkStart w:id="26" w:name="重回帰分析"/>
@@ -144,6 +144,86 @@
           <w:rStyle w:val="NormalTok"/>
         </w:rPr>
         <w:t xml:space="preserve">)</w:t>
+      </w:r>
+      <w:r>
+        <w:br/>
+      </w:r>
+      <w:r>
+        <w:rPr>
+          <w:rStyle w:val="FunctionTok"/>
+        </w:rPr>
+        <w:t xml:space="preserve">head</w:t>
+      </w:r>
+      <w:r>
+        <w:rPr>
+          <w:rStyle w:val="NormalTok"/>
+        </w:rPr>
+        <w:t xml:space="preserve">(df)</w:t>
+      </w:r>
+    </w:p>
+    <w:p>
+      <w:pPr>
+        <w:pStyle w:val="SourceCode"/>
+      </w:pPr>
+      <w:r>
+        <w:rPr>
+          <w:rStyle w:val="VerbatimChar"/>
+        </w:rPr>
+        <w:t xml:space="preserve">  exper exper2 yeduc income  lincome</w:t>
+      </w:r>
+      <w:r>
+        <w:br/>
+      </w:r>
+      <w:r>
+        <w:rPr>
+          <w:rStyle w:val="VerbatimChar"/>
+        </w:rPr>
+        <w:t xml:space="preserve">1     7     49     9    100 4.605170</w:t>
+      </w:r>
+      <w:r>
+        <w:br/>
+      </w:r>
+      <w:r>
+        <w:rPr>
+          <w:rStyle w:val="VerbatimChar"/>
+        </w:rPr>
+        <w:t xml:space="preserve">2     8     64     9    150 5.010635</w:t>
+      </w:r>
+      <w:r>
+        <w:br/>
+      </w:r>
+      <w:r>
+        <w:rPr>
+          <w:rStyle w:val="VerbatimChar"/>
+        </w:rPr>
+        <w:t xml:space="preserve">3     8     64     9    150 5.010635</w:t>
+      </w:r>
+      <w:r>
+        <w:br/>
+      </w:r>
+      <w:r>
+        <w:rPr>
+          <w:rStyle w:val="VerbatimChar"/>
+        </w:rPr>
+        <w:t xml:space="preserve">4    10    100     9    200 5.298317</w:t>
+      </w:r>
+      <w:r>
+        <w:br/>
+      </w:r>
+      <w:r>
+        <w:rPr>
+          <w:rStyle w:val="VerbatimChar"/>
+        </w:rPr>
+        <w:t xml:space="preserve">5    10    100     9    300 5.703783</w:t>
+      </w:r>
+      <w:r>
+        <w:br/>
+      </w:r>
+      <w:r>
+        <w:rPr>
+          <w:rStyle w:val="VerbatimChar"/>
+        </w:rPr>
+        <w:t xml:space="preserve">6    11    121     9    150 5.010635</w:t>
       </w:r>
     </w:p>
     <w:bookmarkEnd w:id="20"/>
@@ -300,6 +380,179 @@
         </w:rPr>
         <w:t xml:space="preserve"> df)</w:t>
       </w:r>
+      <w:r>
+        <w:br/>
+      </w:r>
+      <w:r>
+        <w:rPr>
+          <w:rStyle w:val="FunctionTok"/>
+        </w:rPr>
+        <w:t xml:space="preserve">summary</w:t>
+      </w:r>
+      <w:r>
+        <w:rPr>
+          <w:rStyle w:val="NormalTok"/>
+        </w:rPr>
+        <w:t xml:space="preserve">(model1)</w:t>
+      </w:r>
+    </w:p>
+    <w:p>
+      <w:pPr>
+        <w:pStyle w:val="SourceCode"/>
+      </w:pPr>
+      <w:r>
+        <w:br/>
+      </w:r>
+      <w:r>
+        <w:rPr>
+          <w:rStyle w:val="VerbatimChar"/>
+        </w:rPr>
+        <w:t xml:space="preserve">Call:</w:t>
+      </w:r>
+      <w:r>
+        <w:br/>
+      </w:r>
+      <w:r>
+        <w:rPr>
+          <w:rStyle w:val="VerbatimChar"/>
+        </w:rPr>
+        <w:t xml:space="preserve">lm(formula = lincome ~ yeduc + exper + exper2, data = df)</w:t>
+      </w:r>
+      <w:r>
+        <w:br/>
+      </w:r>
+      <w:r>
+        <w:br/>
+      </w:r>
+      <w:r>
+        <w:rPr>
+          <w:rStyle w:val="VerbatimChar"/>
+        </w:rPr>
+        <w:t xml:space="preserve">Residuals:</w:t>
+      </w:r>
+      <w:r>
+        <w:br/>
+      </w:r>
+      <w:r>
+        <w:rPr>
+          <w:rStyle w:val="VerbatimChar"/>
+        </w:rPr>
+        <w:t xml:space="preserve">    Min      1Q  Median      3Q     Max </w:t>
+      </w:r>
+      <w:r>
+        <w:br/>
+      </w:r>
+      <w:r>
+        <w:rPr>
+          <w:rStyle w:val="VerbatimChar"/>
+        </w:rPr>
+        <w:t xml:space="preserve">-4.0389 -0.3214  0.1681  0.5124  2.1326 </w:t>
+      </w:r>
+      <w:r>
+        <w:br/>
+      </w:r>
+      <w:r>
+        <w:br/>
+      </w:r>
+      <w:r>
+        <w:rPr>
+          <w:rStyle w:val="VerbatimChar"/>
+        </w:rPr>
+        <w:t xml:space="preserve">Coefficients:</w:t>
+      </w:r>
+      <w:r>
+        <w:br/>
+      </w:r>
+      <w:r>
+        <w:rPr>
+          <w:rStyle w:val="VerbatimChar"/>
+        </w:rPr>
+        <w:t xml:space="preserve">              Estimate Std. Error t value Pr(&gt;|t|)    </w:t>
+      </w:r>
+      <w:r>
+        <w:br/>
+      </w:r>
+      <w:r>
+        <w:rPr>
+          <w:rStyle w:val="VerbatimChar"/>
+        </w:rPr>
+        <w:t xml:space="preserve">(Intercept)  2.4855019  0.1107823   22.44   &lt;2e-16 ***</w:t>
+      </w:r>
+      <w:r>
+        <w:br/>
+      </w:r>
+      <w:r>
+        <w:rPr>
+          <w:rStyle w:val="VerbatimChar"/>
+        </w:rPr>
+        <w:t xml:space="preserve">yeduc        0.1175467  0.0070603   16.65   &lt;2e-16 ***</w:t>
+      </w:r>
+      <w:r>
+        <w:br/>
+      </w:r>
+      <w:r>
+        <w:rPr>
+          <w:rStyle w:val="VerbatimChar"/>
+        </w:rPr>
+        <w:t xml:space="preserve">exper        0.1961736  0.0074935   26.18   &lt;2e-16 ***</w:t>
+      </w:r>
+      <w:r>
+        <w:br/>
+      </w:r>
+      <w:r>
+        <w:rPr>
+          <w:rStyle w:val="VerbatimChar"/>
+        </w:rPr>
+        <w:t xml:space="preserve">exper2      -0.0063811  0.0003162  -20.18   &lt;2e-16 ***</w:t>
+      </w:r>
+      <w:r>
+        <w:br/>
+      </w:r>
+      <w:r>
+        <w:rPr>
+          <w:rStyle w:val="VerbatimChar"/>
+        </w:rPr>
+        <w:t xml:space="preserve">---</w:t>
+      </w:r>
+      <w:r>
+        <w:br/>
+      </w:r>
+      <w:r>
+        <w:rPr>
+          <w:rStyle w:val="VerbatimChar"/>
+        </w:rPr>
+        <w:t xml:space="preserve">Signif. codes:  0 '***' 0.001 '**' 0.01 '*' 0.05 '.' 0.1 ' ' 1</w:t>
+      </w:r>
+      <w:r>
+        <w:br/>
+      </w:r>
+      <w:r>
+        <w:br/>
+      </w:r>
+      <w:r>
+        <w:rPr>
+          <w:rStyle w:val="VerbatimChar"/>
+        </w:rPr>
+        <w:t xml:space="preserve">Residual standard error: 0.7983 on 4295 degrees of freedom</w:t>
+      </w:r>
+      <w:r>
+        <w:br/>
+      </w:r>
+      <w:r>
+        <w:rPr>
+          <w:rStyle w:val="VerbatimChar"/>
+        </w:rPr>
+        <w:t xml:space="preserve">Multiple R-squared:  0.2066,    Adjusted R-squared:  0.206 </w:t>
+      </w:r>
+      <w:r>
+        <w:br/>
+      </w:r>
+      <w:r>
+        <w:rPr>
+          <w:rStyle w:val="VerbatimChar"/>
+        </w:rPr>
+        <w:t xml:space="preserve">F-statistic: 372.8 on 3 and 4295 DF,  p-value: &lt; 2.2e-16</w:t>
+      </w:r>
     </w:p>
     <w:p>
       <w:pPr>
@@ -339,11 +592,17 @@
         <w:t xml:space="preserve">exper2</w:t>
       </w:r>
       <w:r>
-        <w:t xml:space="preserve">のすべての係数が1%水準で統計的に有意であることがわかります。 -</w:t>
-      </w:r>
-      <w:r>
-        <w:t xml:space="preserve"> </w:t>
-      </w:r>
+        <w:t xml:space="preserve">のすべての係数が1%水準で統計的に有意であることがわかります。</w:t>
+      </w:r>
+    </w:p>
+    <w:p>
+      <w:pPr>
+        <w:numPr>
+          <w:ilvl w:val="0"/>
+          <w:numId w:val="1001"/>
+        </w:numPr>
+        <w:pStyle w:val="Compact"/>
+      </w:pPr>
       <w:r>
         <w:rPr>
           <w:bCs/>
@@ -352,11 +611,17 @@
         <w:t xml:space="preserve">yeduc</w:t>
       </w:r>
       <w:r>
-        <w:t xml:space="preserve">: 教育年数が1年増えると、収入が平均して約11.8%増加することを示します（係数: 0.118）。 -</w:t>
-      </w:r>
-      <w:r>
-        <w:t xml:space="preserve"> </w:t>
-      </w:r>
+        <w:t xml:space="preserve">: 教育年数が1年増えると、収入が平均して約11.8%増加することを示します（係数: 0.118）。</w:t>
+      </w:r>
+    </w:p>
+    <w:p>
+      <w:pPr>
+        <w:numPr>
+          <w:ilvl w:val="0"/>
+          <w:numId w:val="1001"/>
+        </w:numPr>
+        <w:pStyle w:val="Compact"/>
+      </w:pPr>
       <w:r>
         <w:rPr>
           <w:bCs/>
@@ -374,11 +639,17 @@
         <w:t xml:space="preserve">exper2</w:t>
       </w:r>
       <w:r>
-        <w:t xml:space="preserve">の係数が負: -0.006）。 -</w:t>
-      </w:r>
-      <w:r>
-        <w:t xml:space="preserve"> </w:t>
-      </w:r>
+        <w:t xml:space="preserve">の係数が負: -0.006）。</w:t>
+      </w:r>
+    </w:p>
+    <w:p>
+      <w:pPr>
+        <w:numPr>
+          <w:ilvl w:val="0"/>
+          <w:numId w:val="1001"/>
+        </w:numPr>
+        <w:pStyle w:val="Compact"/>
+      </w:pPr>
       <w:r>
         <w:rPr>
           <w:bCs/>
@@ -601,6 +872,161 @@
         </w:rPr>
         <w:t xml:space="preserve"> df)</w:t>
       </w:r>
+      <w:r>
+        <w:br/>
+      </w:r>
+      <w:r>
+        <w:rPr>
+          <w:rStyle w:val="FunctionTok"/>
+        </w:rPr>
+        <w:t xml:space="preserve">summary</w:t>
+      </w:r>
+      <w:r>
+        <w:rPr>
+          <w:rStyle w:val="NormalTok"/>
+        </w:rPr>
+        <w:t xml:space="preserve">(model11)</w:t>
+      </w:r>
+    </w:p>
+    <w:p>
+      <w:pPr>
+        <w:pStyle w:val="SourceCode"/>
+      </w:pPr>
+      <w:r>
+        <w:br/>
+      </w:r>
+      <w:r>
+        <w:rPr>
+          <w:rStyle w:val="VerbatimChar"/>
+        </w:rPr>
+        <w:t xml:space="preserve">Call:</w:t>
+      </w:r>
+      <w:r>
+        <w:br/>
+      </w:r>
+      <w:r>
+        <w:rPr>
+          <w:rStyle w:val="VerbatimChar"/>
+        </w:rPr>
+        <w:t xml:space="preserve">lm(formula = lincome ~ residuals(model10), data = df)</w:t>
+      </w:r>
+      <w:r>
+        <w:br/>
+      </w:r>
+      <w:r>
+        <w:br/>
+      </w:r>
+      <w:r>
+        <w:rPr>
+          <w:rStyle w:val="VerbatimChar"/>
+        </w:rPr>
+        <w:t xml:space="preserve">Residuals:</w:t>
+      </w:r>
+      <w:r>
+        <w:br/>
+      </w:r>
+      <w:r>
+        <w:rPr>
+          <w:rStyle w:val="VerbatimChar"/>
+        </w:rPr>
+        <w:t xml:space="preserve">    Min      1Q  Median      3Q     Max </w:t>
+      </w:r>
+      <w:r>
+        <w:br/>
+      </w:r>
+      <w:r>
+        <w:rPr>
+          <w:rStyle w:val="VerbatimChar"/>
+        </w:rPr>
+        <w:t xml:space="preserve">-3.7719 -0.3036  0.2205  0.5544  2.0821 </w:t>
+      </w:r>
+      <w:r>
+        <w:br/>
+      </w:r>
+      <w:r>
+        <w:br/>
+      </w:r>
+      <w:r>
+        <w:rPr>
+          <w:rStyle w:val="VerbatimChar"/>
+        </w:rPr>
+        <w:t xml:space="preserve">Coefficients:</w:t>
+      </w:r>
+      <w:r>
+        <w:br/>
+      </w:r>
+      <w:r>
+        <w:rPr>
+          <w:rStyle w:val="VerbatimChar"/>
+        </w:rPr>
+        <w:t xml:space="preserve">                   Estimate Std. Error t value Pr(&gt;|t|)    </w:t>
+      </w:r>
+      <w:r>
+        <w:br/>
+      </w:r>
+      <w:r>
+        <w:rPr>
+          <w:rStyle w:val="VerbatimChar"/>
+        </w:rPr>
+        <w:t xml:space="preserve">(Intercept)        5.290452   0.013311  397.45   &lt;2e-16 ***</w:t>
+      </w:r>
+      <w:r>
+        <w:br/>
+      </w:r>
+      <w:r>
+        <w:rPr>
+          <w:rStyle w:val="VerbatimChar"/>
+        </w:rPr>
+        <w:t xml:space="preserve">residuals(model10) 0.117547   0.007719   15.23   &lt;2e-16 ***</w:t>
+      </w:r>
+      <w:r>
+        <w:br/>
+      </w:r>
+      <w:r>
+        <w:rPr>
+          <w:rStyle w:val="VerbatimChar"/>
+        </w:rPr>
+        <w:t xml:space="preserve">---</w:t>
+      </w:r>
+      <w:r>
+        <w:br/>
+      </w:r>
+      <w:r>
+        <w:rPr>
+          <w:rStyle w:val="VerbatimChar"/>
+        </w:rPr>
+        <w:t xml:space="preserve">Signif. codes:  0 '***' 0.001 '**' 0.01 '*' 0.05 '.' 0.1 ' ' 1</w:t>
+      </w:r>
+      <w:r>
+        <w:br/>
+      </w:r>
+      <w:r>
+        <w:br/>
+      </w:r>
+      <w:r>
+        <w:rPr>
+          <w:rStyle w:val="VerbatimChar"/>
+        </w:rPr>
+        <w:t xml:space="preserve">Residual standard error: 0.8727 on 4297 degrees of freedom</w:t>
+      </w:r>
+      <w:r>
+        <w:br/>
+      </w:r>
+      <w:r>
+        <w:rPr>
+          <w:rStyle w:val="VerbatimChar"/>
+        </w:rPr>
+        <w:t xml:space="preserve">Multiple R-squared:  0.0512,    Adjusted R-squared:  0.05098 </w:t>
+      </w:r>
+      <w:r>
+        <w:br/>
+      </w:r>
+      <w:r>
+        <w:rPr>
+          <w:rStyle w:val="VerbatimChar"/>
+        </w:rPr>
+        <w:t xml:space="preserve">F-statistic: 231.9 on 1 and 4297 DF,  p-value: &lt; 2.2e-16</w:t>
+      </w:r>
     </w:p>
     <w:p>
       <w:pPr>
@@ -788,6 +1214,179 @@
         </w:rPr>
         <w:t xml:space="preserve"> df)</w:t>
       </w:r>
+      <w:r>
+        <w:br/>
+      </w:r>
+      <w:r>
+        <w:rPr>
+          <w:rStyle w:val="FunctionTok"/>
+        </w:rPr>
+        <w:t xml:space="preserve">summary</w:t>
+      </w:r>
+      <w:r>
+        <w:rPr>
+          <w:rStyle w:val="NormalTok"/>
+        </w:rPr>
+        <w:t xml:space="preserve">(model2)</w:t>
+      </w:r>
+    </w:p>
+    <w:p>
+      <w:pPr>
+        <w:pStyle w:val="SourceCode"/>
+      </w:pPr>
+      <w:r>
+        <w:br/>
+      </w:r>
+      <w:r>
+        <w:rPr>
+          <w:rStyle w:val="VerbatimChar"/>
+        </w:rPr>
+        <w:t xml:space="preserve">Call:</w:t>
+      </w:r>
+      <w:r>
+        <w:br/>
+      </w:r>
+      <w:r>
+        <w:rPr>
+          <w:rStyle w:val="VerbatimChar"/>
+        </w:rPr>
+        <w:t xml:space="preserve">lm(formula = log(income) ~ yeduc + exper + exper2, data = df)</w:t>
+      </w:r>
+      <w:r>
+        <w:br/>
+      </w:r>
+      <w:r>
+        <w:br/>
+      </w:r>
+      <w:r>
+        <w:rPr>
+          <w:rStyle w:val="VerbatimChar"/>
+        </w:rPr>
+        <w:t xml:space="preserve">Residuals:</w:t>
+      </w:r>
+      <w:r>
+        <w:br/>
+      </w:r>
+      <w:r>
+        <w:rPr>
+          <w:rStyle w:val="VerbatimChar"/>
+        </w:rPr>
+        <w:t xml:space="preserve">    Min      1Q  Median      3Q     Max </w:t>
+      </w:r>
+      <w:r>
+        <w:br/>
+      </w:r>
+      <w:r>
+        <w:rPr>
+          <w:rStyle w:val="VerbatimChar"/>
+        </w:rPr>
+        <w:t xml:space="preserve">-4.0389 -0.3214  0.1681  0.5124  2.1326 </w:t>
+      </w:r>
+      <w:r>
+        <w:br/>
+      </w:r>
+      <w:r>
+        <w:br/>
+      </w:r>
+      <w:r>
+        <w:rPr>
+          <w:rStyle w:val="VerbatimChar"/>
+        </w:rPr>
+        <w:t xml:space="preserve">Coefficients:</w:t>
+      </w:r>
+      <w:r>
+        <w:br/>
+      </w:r>
+      <w:r>
+        <w:rPr>
+          <w:rStyle w:val="VerbatimChar"/>
+        </w:rPr>
+        <w:t xml:space="preserve">              Estimate Std. Error t value Pr(&gt;|t|)    </w:t>
+      </w:r>
+      <w:r>
+        <w:br/>
+      </w:r>
+      <w:r>
+        <w:rPr>
+          <w:rStyle w:val="VerbatimChar"/>
+        </w:rPr>
+        <w:t xml:space="preserve">(Intercept)  2.4855022  0.1107823   22.44   &lt;2e-16 ***</w:t>
+      </w:r>
+      <w:r>
+        <w:br/>
+      </w:r>
+      <w:r>
+        <w:rPr>
+          <w:rStyle w:val="VerbatimChar"/>
+        </w:rPr>
+        <w:t xml:space="preserve">yeduc        0.1175467  0.0070603   16.65   &lt;2e-16 ***</w:t>
+      </w:r>
+      <w:r>
+        <w:br/>
+      </w:r>
+      <w:r>
+        <w:rPr>
+          <w:rStyle w:val="VerbatimChar"/>
+        </w:rPr>
+        <w:t xml:space="preserve">exper        0.1961736  0.0074935   26.18   &lt;2e-16 ***</w:t>
+      </w:r>
+      <w:r>
+        <w:br/>
+      </w:r>
+      <w:r>
+        <w:rPr>
+          <w:rStyle w:val="VerbatimChar"/>
+        </w:rPr>
+        <w:t xml:space="preserve">exper2      -0.0063811  0.0003162  -20.18   &lt;2e-16 ***</w:t>
+      </w:r>
+      <w:r>
+        <w:br/>
+      </w:r>
+      <w:r>
+        <w:rPr>
+          <w:rStyle w:val="VerbatimChar"/>
+        </w:rPr>
+        <w:t xml:space="preserve">---</w:t>
+      </w:r>
+      <w:r>
+        <w:br/>
+      </w:r>
+      <w:r>
+        <w:rPr>
+          <w:rStyle w:val="VerbatimChar"/>
+        </w:rPr>
+        <w:t xml:space="preserve">Signif. codes:  0 '***' 0.001 '**' 0.01 '*' 0.05 '.' 0.1 ' ' 1</w:t>
+      </w:r>
+      <w:r>
+        <w:br/>
+      </w:r>
+      <w:r>
+        <w:br/>
+      </w:r>
+      <w:r>
+        <w:rPr>
+          <w:rStyle w:val="VerbatimChar"/>
+        </w:rPr>
+        <w:t xml:space="preserve">Residual standard error: 0.7983 on 4295 degrees of freedom</w:t>
+      </w:r>
+      <w:r>
+        <w:br/>
+      </w:r>
+      <w:r>
+        <w:rPr>
+          <w:rStyle w:val="VerbatimChar"/>
+        </w:rPr>
+        <w:t xml:space="preserve">Multiple R-squared:  0.2066,    Adjusted R-squared:  0.206 </w:t>
+      </w:r>
+      <w:r>
+        <w:br/>
+      </w:r>
+      <w:r>
+        <w:rPr>
+          <w:rStyle w:val="VerbatimChar"/>
+        </w:rPr>
+        <w:t xml:space="preserve">F-statistic: 372.8 on 3 and 4295 DF,  p-value: &lt; 2.2e-16</w:t>
+      </w:r>
     </w:p>
     <w:p>
       <w:pPr>
@@ -1020,6 +1619,179 @@
         </w:rPr>
         <w:t xml:space="preserve"> df)</w:t>
       </w:r>
+      <w:r>
+        <w:br/>
+      </w:r>
+      <w:r>
+        <w:rPr>
+          <w:rStyle w:val="FunctionTok"/>
+        </w:rPr>
+        <w:t xml:space="preserve">summary</w:t>
+      </w:r>
+      <w:r>
+        <w:rPr>
+          <w:rStyle w:val="NormalTok"/>
+        </w:rPr>
+        <w:t xml:space="preserve">(model3)</w:t>
+      </w:r>
+    </w:p>
+    <w:p>
+      <w:pPr>
+        <w:pStyle w:val="SourceCode"/>
+      </w:pPr>
+      <w:r>
+        <w:br/>
+      </w:r>
+      <w:r>
+        <w:rPr>
+          <w:rStyle w:val="VerbatimChar"/>
+        </w:rPr>
+        <w:t xml:space="preserve">Call:</w:t>
+      </w:r>
+      <w:r>
+        <w:br/>
+      </w:r>
+      <w:r>
+        <w:rPr>
+          <w:rStyle w:val="VerbatimChar"/>
+        </w:rPr>
+        <w:t xml:space="preserve">lm(formula = lincome ~ yeduc + exper + I(exper^2), data = df)</w:t>
+      </w:r>
+      <w:r>
+        <w:br/>
+      </w:r>
+      <w:r>
+        <w:br/>
+      </w:r>
+      <w:r>
+        <w:rPr>
+          <w:rStyle w:val="VerbatimChar"/>
+        </w:rPr>
+        <w:t xml:space="preserve">Residuals:</w:t>
+      </w:r>
+      <w:r>
+        <w:br/>
+      </w:r>
+      <w:r>
+        <w:rPr>
+          <w:rStyle w:val="VerbatimChar"/>
+        </w:rPr>
+        <w:t xml:space="preserve">    Min      1Q  Median      3Q     Max </w:t>
+      </w:r>
+      <w:r>
+        <w:br/>
+      </w:r>
+      <w:r>
+        <w:rPr>
+          <w:rStyle w:val="VerbatimChar"/>
+        </w:rPr>
+        <w:t xml:space="preserve">-4.0389 -0.3214  0.1681  0.5124  2.1326 </w:t>
+      </w:r>
+      <w:r>
+        <w:br/>
+      </w:r>
+      <w:r>
+        <w:br/>
+      </w:r>
+      <w:r>
+        <w:rPr>
+          <w:rStyle w:val="VerbatimChar"/>
+        </w:rPr>
+        <w:t xml:space="preserve">Coefficients:</w:t>
+      </w:r>
+      <w:r>
+        <w:br/>
+      </w:r>
+      <w:r>
+        <w:rPr>
+          <w:rStyle w:val="VerbatimChar"/>
+        </w:rPr>
+        <w:t xml:space="preserve">              Estimate Std. Error t value Pr(&gt;|t|)    </w:t>
+      </w:r>
+      <w:r>
+        <w:br/>
+      </w:r>
+      <w:r>
+        <w:rPr>
+          <w:rStyle w:val="VerbatimChar"/>
+        </w:rPr>
+        <w:t xml:space="preserve">(Intercept)  2.4855019  0.1107823   22.44   &lt;2e-16 ***</w:t>
+      </w:r>
+      <w:r>
+        <w:br/>
+      </w:r>
+      <w:r>
+        <w:rPr>
+          <w:rStyle w:val="VerbatimChar"/>
+        </w:rPr>
+        <w:t xml:space="preserve">yeduc        0.1175467  0.0070603   16.65   &lt;2e-16 ***</w:t>
+      </w:r>
+      <w:r>
+        <w:br/>
+      </w:r>
+      <w:r>
+        <w:rPr>
+          <w:rStyle w:val="VerbatimChar"/>
+        </w:rPr>
+        <w:t xml:space="preserve">exper        0.1961736  0.0074935   26.18   &lt;2e-16 ***</w:t>
+      </w:r>
+      <w:r>
+        <w:br/>
+      </w:r>
+      <w:r>
+        <w:rPr>
+          <w:rStyle w:val="VerbatimChar"/>
+        </w:rPr>
+        <w:t xml:space="preserve">I(exper^2)  -0.0063811  0.0003162  -20.18   &lt;2e-16 ***</w:t>
+      </w:r>
+      <w:r>
+        <w:br/>
+      </w:r>
+      <w:r>
+        <w:rPr>
+          <w:rStyle w:val="VerbatimChar"/>
+        </w:rPr>
+        <w:t xml:space="preserve">---</w:t>
+      </w:r>
+      <w:r>
+        <w:br/>
+      </w:r>
+      <w:r>
+        <w:rPr>
+          <w:rStyle w:val="VerbatimChar"/>
+        </w:rPr>
+        <w:t xml:space="preserve">Signif. codes:  0 '***' 0.001 '**' 0.01 '*' 0.05 '.' 0.1 ' ' 1</w:t>
+      </w:r>
+      <w:r>
+        <w:br/>
+      </w:r>
+      <w:r>
+        <w:br/>
+      </w:r>
+      <w:r>
+        <w:rPr>
+          <w:rStyle w:val="VerbatimChar"/>
+        </w:rPr>
+        <w:t xml:space="preserve">Residual standard error: 0.7983 on 4295 degrees of freedom</w:t>
+      </w:r>
+      <w:r>
+        <w:br/>
+      </w:r>
+      <w:r>
+        <w:rPr>
+          <w:rStyle w:val="VerbatimChar"/>
+        </w:rPr>
+        <w:t xml:space="preserve">Multiple R-squared:  0.2066,    Adjusted R-squared:  0.206 </w:t>
+      </w:r>
+      <w:r>
+        <w:br/>
+      </w:r>
+      <w:r>
+        <w:rPr>
+          <w:rStyle w:val="VerbatimChar"/>
+        </w:rPr>
+        <w:t xml:space="preserve">F-statistic: 372.8 on 3 and 4295 DF,  p-value: &lt; 2.2e-16</w:t>
+      </w:r>
     </w:p>
     <w:p>
       <w:pPr>
@@ -1190,13 +1962,151 @@
         <w:rPr>
           <w:rStyle w:val="AttributeTok"/>
         </w:rPr>
-        <w:t xml:space="preserve">data =</w:t>
-      </w:r>
-      <w:r>
-        <w:rPr>
-          <w:rStyle w:val="NormalTok"/>
-        </w:rPr>
-        <w:t xml:space="preserve"> df)</w:t>
+        <w:t xml:space="preserve">data=</w:t>
+      </w:r>
+      <w:r>
+        <w:rPr>
+          <w:rStyle w:val="NormalTok"/>
+        </w:rPr>
+        <w:t xml:space="preserve">df)</w:t>
+      </w:r>
+      <w:r>
+        <w:br/>
+      </w:r>
+      <w:r>
+        <w:rPr>
+          <w:rStyle w:val="FunctionTok"/>
+        </w:rPr>
+        <w:t xml:space="preserve">anova</w:t>
+      </w:r>
+      <w:r>
+        <w:rPr>
+          <w:rStyle w:val="NormalTok"/>
+        </w:rPr>
+        <w:t xml:space="preserve">(model0, model3)</w:t>
+      </w:r>
+    </w:p>
+    <w:p>
+      <w:pPr>
+        <w:pStyle w:val="SourceCode"/>
+      </w:pPr>
+      <w:r>
+        <w:rPr>
+          <w:rStyle w:val="VerbatimChar"/>
+        </w:rPr>
+        <w:t xml:space="preserve">Analysis of Variance Table</w:t>
+      </w:r>
+      <w:r>
+        <w:br/>
+      </w:r>
+      <w:r>
+        <w:br/>
+      </w:r>
+      <w:r>
+        <w:rPr>
+          <w:rStyle w:val="VerbatimChar"/>
+        </w:rPr>
+        <w:t xml:space="preserve">Model 1: lincome ~ yeduc</w:t>
+      </w:r>
+      <w:r>
+        <w:br/>
+      </w:r>
+      <w:r>
+        <w:rPr>
+          <w:rStyle w:val="VerbatimChar"/>
+        </w:rPr>
+        <w:t xml:space="preserve">Model 2: lincome ~ yeduc + exper + I(exper^2)</w:t>
+      </w:r>
+      <w:r>
+        <w:br/>
+      </w:r>
+      <w:r>
+        <w:rPr>
+          <w:rStyle w:val="VerbatimChar"/>
+        </w:rPr>
+        <w:t xml:space="preserve">  Res.Df    RSS Df Sum of Sq      F    Pr(&gt;F)    </w:t>
+      </w:r>
+      <w:r>
+        <w:br/>
+      </w:r>
+      <w:r>
+        <w:rPr>
+          <w:rStyle w:val="VerbatimChar"/>
+        </w:rPr>
+        <w:t xml:space="preserve">1   4297 3373.8                                  </w:t>
+      </w:r>
+      <w:r>
+        <w:br/>
+      </w:r>
+      <w:r>
+        <w:rPr>
+          <w:rStyle w:val="VerbatimChar"/>
+        </w:rPr>
+        <w:t xml:space="preserve">2   4295 2736.9  2    636.92 499.75 &lt; 2.2e-16 ***</w:t>
+      </w:r>
+      <w:r>
+        <w:br/>
+      </w:r>
+      <w:r>
+        <w:rPr>
+          <w:rStyle w:val="VerbatimChar"/>
+        </w:rPr>
+        <w:t xml:space="preserve">---</w:t>
+      </w:r>
+      <w:r>
+        <w:br/>
+      </w:r>
+      <w:r>
+        <w:rPr>
+          <w:rStyle w:val="VerbatimChar"/>
+        </w:rPr>
+        <w:t xml:space="preserve">Signif. codes:  0 '***' 0.001 '**' 0.01 '*' 0.05 '.' 0.1 ' ' 1</w:t>
+      </w:r>
+    </w:p>
+    <w:p>
+      <w:pPr>
+        <w:pStyle w:val="FirstParagraph"/>
+      </w:pPr>
+      <w:r>
+        <w:t xml:space="preserve">F統計量は499.75、p値はほぼゼロとなります。これは、</w:t>
+      </w:r>
+      <w:r>
+        <w:rPr>
+          <w:rStyle w:val="VerbatimChar"/>
+        </w:rPr>
+        <w:t xml:space="preserve">exper</w:t>
+      </w:r>
+      <w:r>
+        <w:t xml:space="preserve">と</w:t>
+      </w:r>
+      <w:r>
+        <w:rPr>
+          <w:rStyle w:val="VerbatimChar"/>
+        </w:rPr>
+        <w:t xml:space="preserve">exper2</w:t>
+      </w:r>
+      <w:r>
+        <w:t xml:space="preserve">の係数が両方ともゼロであるという帰無仮説を強く棄却することを示します。したがって、経験年数とその二乗項をモデルに加えることは、モデルの当てはまりを統計的に有意に改善すると結論付けられます。手計算によるF値も</w:t>
+      </w:r>
+      <w:r>
+        <w:rPr>
+          <w:rStyle w:val="VerbatimChar"/>
+        </w:rPr>
+        <w:t xml:space="preserve">anova</w:t>
+      </w:r>
+      <w:r>
+        <w:t xml:space="preserve">の結果と一致し、5%水準のF臨界値2.99を大幅に上回ります。</w:t>
+      </w:r>
+    </w:p>
+    <w:p>
+      <w:pPr>
+        <w:pStyle w:val="SourceCode"/>
+      </w:pPr>
+      <w:r>
+        <w:rPr>
+          <w:rStyle w:val="CommentTok"/>
+        </w:rPr>
+        <w:t xml:space="preserve"># 残差二乗和の計算</w:t>
       </w:r>
       <w:r>
         <w:br/>
@@ -1269,6 +2179,15 @@
       </w:r>
       <w:r>
         <w:rPr>
+          <w:rStyle w:val="CommentTok"/>
+        </w:rPr>
+        <w:t xml:space="preserve"># 分子（numerator） </w:t>
+      </w:r>
+      <w:r>
+        <w:br/>
+      </w:r>
+      <w:r>
+        <w:rPr>
           <w:rStyle w:val="NormalTok"/>
         </w:rPr>
         <w:t xml:space="preserve">k </w:t>
@@ -1319,7 +2238,13 @@
         <w:rPr>
           <w:rStyle w:val="NormalTok"/>
         </w:rPr>
-        <w:t xml:space="preserve">rank</w:t>
+        <w:t xml:space="preserve">rank </w:t>
+      </w:r>
+      <w:r>
+        <w:rPr>
+          <w:rStyle w:val="CommentTok"/>
+        </w:rPr>
+        <w:t xml:space="preserve">#　説明変数の違い</w:t>
       </w:r>
       <w:r>
         <w:br/>
@@ -1367,10 +2292,13 @@
         <w:t xml:space="preserve">k </w:t>
       </w:r>
       <w:r>
+        <w:br/>
+      </w:r>
+      <w:r>
         <w:rPr>
           <w:rStyle w:val="CommentTok"/>
         </w:rPr>
-        <w:t xml:space="preserve"># numerator</w:t>
+        <w:t xml:space="preserve"># 分母（denominator）</w:t>
       </w:r>
       <w:r>
         <w:br/>
@@ -1403,7 +2331,13 @@
         <w:rPr>
           <w:rStyle w:val="NormalTok"/>
         </w:rPr>
-        <w:t xml:space="preserve">df.residual</w:t>
+        <w:t xml:space="preserve">df.residual </w:t>
+      </w:r>
+      <w:r>
+        <w:rPr>
+          <w:rStyle w:val="CommentTok"/>
+        </w:rPr>
+        <w:t xml:space="preserve"># 自由度（degree of freedom）</w:t>
       </w:r>
       <w:r>
         <w:br/>
@@ -1439,10 +2373,13 @@
         <w:t xml:space="preserve">dof </w:t>
       </w:r>
       <w:r>
+        <w:br/>
+      </w:r>
+      <w:r>
         <w:rPr>
           <w:rStyle w:val="CommentTok"/>
         </w:rPr>
-        <w:t xml:space="preserve"># denominator</w:t>
+        <w:t xml:space="preserve"># F統計量の計算</w:t>
       </w:r>
       <w:r>
         <w:br/>
@@ -1477,57 +2414,36 @@
         </w:rPr>
         <w:t xml:space="preserve">f1</w:t>
       </w:r>
-    </w:p>
-    <w:p>
-      <w:pPr>
-        <w:pStyle w:val="FirstParagraph"/>
-      </w:pPr>
-      <w:r>
-        <w:rPr>
-          <w:rStyle w:val="VerbatimChar"/>
-        </w:rPr>
-        <w:t xml:space="preserve">anova(model0, model1)</w:t>
-      </w:r>
-      <w:r>
-        <w:t xml:space="preserve">を実行すると、F統計量は499.75、p値はほぼゼロとなります。これは、</w:t>
-      </w:r>
-      <w:r>
-        <w:rPr>
-          <w:rStyle w:val="VerbatimChar"/>
-        </w:rPr>
-        <w:t xml:space="preserve">exper</w:t>
-      </w:r>
-      <w:r>
-        <w:t xml:space="preserve">と</w:t>
-      </w:r>
-      <w:r>
-        <w:rPr>
-          <w:rStyle w:val="VerbatimChar"/>
-        </w:rPr>
-        <w:t xml:space="preserve">exper2</w:t>
-      </w:r>
-      <w:r>
-        <w:t xml:space="preserve">の係数が両方ともゼロであるという帰無仮説を強く棄却することを示します。したがって、経験年数とその二乗項をモデルに加えることは、モデルの当てはまりを統計的に有意に改善すると結論付けられます。手計算によるF値も</w:t>
-      </w:r>
-      <w:r>
-        <w:rPr>
-          <w:rStyle w:val="VerbatimChar"/>
-        </w:rPr>
-        <w:t xml:space="preserve">anova</w:t>
-      </w:r>
-      <w:r>
-        <w:t xml:space="preserve">の結果と一致し、5%水準のF臨界値2.99を大幅に上回ります。</w:t>
+      <w:r>
+        <w:br/>
+      </w:r>
+      <w:r>
+        <w:rPr>
+          <w:rStyle w:val="NormalTok"/>
+        </w:rPr>
+        <w:t xml:space="preserve">fstat</w:t>
+      </w:r>
+    </w:p>
+    <w:p>
+      <w:pPr>
+        <w:pStyle w:val="SourceCode"/>
+      </w:pPr>
+      <w:r>
+        <w:rPr>
+          <w:rStyle w:val="VerbatimChar"/>
+        </w:rPr>
+        <w:t xml:space="preserve">[1] 499.7542</w:t>
       </w:r>
     </w:p>
     <w:bookmarkEnd w:id="25"/>
     <w:bookmarkEnd w:id="26"/>
-    <w:bookmarkStart w:id="33" w:name="タミー変数"/>
+    <w:bookmarkStart w:id="33" w:name="ダミー変数"/>
     <w:p>
       <w:pPr>
         <w:pStyle w:val="Heading2"/>
       </w:pPr>
       <w:r>
-        <w:t xml:space="preserve">タミー変数</w:t>
+        <w:t xml:space="preserve">ダミー変数</w:t>
       </w:r>
     </w:p>
     <w:bookmarkStart w:id="27" w:name="定数項のみ"/>
@@ -1703,6 +2619,170 @@
           <w:rStyle w:val="NormalTok"/>
         </w:rPr>
         <w:t xml:space="preserve">df)</w:t>
+      </w:r>
+      <w:r>
+        <w:br/>
+      </w:r>
+      <w:r>
+        <w:rPr>
+          <w:rStyle w:val="FunctionTok"/>
+        </w:rPr>
+        <w:t xml:space="preserve">summary</w:t>
+      </w:r>
+      <w:r>
+        <w:rPr>
+          <w:rStyle w:val="NormalTok"/>
+        </w:rPr>
+        <w:t xml:space="preserve">(model1)</w:t>
+      </w:r>
+    </w:p>
+    <w:p>
+      <w:pPr>
+        <w:pStyle w:val="SourceCode"/>
+      </w:pPr>
+      <w:r>
+        <w:br/>
+      </w:r>
+      <w:r>
+        <w:rPr>
+          <w:rStyle w:val="VerbatimChar"/>
+        </w:rPr>
+        <w:t xml:space="preserve">Call:</w:t>
+      </w:r>
+      <w:r>
+        <w:br/>
+      </w:r>
+      <w:r>
+        <w:rPr>
+          <w:rStyle w:val="VerbatimChar"/>
+        </w:rPr>
+        <w:t xml:space="preserve">lm(formula = lincome ~ yeduc + female, data = df)</w:t>
+      </w:r>
+      <w:r>
+        <w:br/>
+      </w:r>
+      <w:r>
+        <w:br/>
+      </w:r>
+      <w:r>
+        <w:rPr>
+          <w:rStyle w:val="VerbatimChar"/>
+        </w:rPr>
+        <w:t xml:space="preserve">Residuals:</w:t>
+      </w:r>
+      <w:r>
+        <w:br/>
+      </w:r>
+      <w:r>
+        <w:rPr>
+          <w:rStyle w:val="VerbatimChar"/>
+        </w:rPr>
+        <w:t xml:space="preserve">    Min      1Q  Median      3Q     Max </w:t>
+      </w:r>
+      <w:r>
+        <w:br/>
+      </w:r>
+      <w:r>
+        <w:rPr>
+          <w:rStyle w:val="VerbatimChar"/>
+        </w:rPr>
+        <w:t xml:space="preserve">-4.0269 -0.2681  0.1906  0.5091  2.2592 </w:t>
+      </w:r>
+      <w:r>
+        <w:br/>
+      </w:r>
+      <w:r>
+        <w:br/>
+      </w:r>
+      <w:r>
+        <w:rPr>
+          <w:rStyle w:val="VerbatimChar"/>
+        </w:rPr>
+        <w:t xml:space="preserve">Coefficients:</w:t>
+      </w:r>
+      <w:r>
+        <w:br/>
+      </w:r>
+      <w:r>
+        <w:rPr>
+          <w:rStyle w:val="VerbatimChar"/>
+        </w:rPr>
+        <w:t xml:space="preserve">             Estimate Std. Error t value Pr(&gt;|t|)    </w:t>
+      </w:r>
+      <w:r>
+        <w:br/>
+      </w:r>
+      <w:r>
+        <w:rPr>
+          <w:rStyle w:val="VerbatimChar"/>
+        </w:rPr>
+        <w:t xml:space="preserve">(Intercept)  4.863272   0.096125  50.593   &lt;2e-16 ***</w:t>
+      </w:r>
+      <w:r>
+        <w:br/>
+      </w:r>
+      <w:r>
+        <w:rPr>
+          <w:rStyle w:val="VerbatimChar"/>
+        </w:rPr>
+        <w:t xml:space="preserve">yeduc        0.058598   0.006739   8.696   &lt;2e-16 ***</w:t>
+      </w:r>
+      <w:r>
+        <w:br/>
+      </w:r>
+      <w:r>
+        <w:rPr>
+          <w:rStyle w:val="VerbatimChar"/>
+        </w:rPr>
+        <w:t xml:space="preserve">female      -0.832148   0.025349 -32.827   &lt;2e-16 ***</w:t>
+      </w:r>
+      <w:r>
+        <w:br/>
+      </w:r>
+      <w:r>
+        <w:rPr>
+          <w:rStyle w:val="VerbatimChar"/>
+        </w:rPr>
+        <w:t xml:space="preserve">---</w:t>
+      </w:r>
+      <w:r>
+        <w:br/>
+      </w:r>
+      <w:r>
+        <w:rPr>
+          <w:rStyle w:val="VerbatimChar"/>
+        </w:rPr>
+        <w:t xml:space="preserve">Signif. codes:  0 '***' 0.001 '**' 0.01 '*' 0.05 '.' 0.1 ' ' 1</w:t>
+      </w:r>
+      <w:r>
+        <w:br/>
+      </w:r>
+      <w:r>
+        <w:br/>
+      </w:r>
+      <w:r>
+        <w:rPr>
+          <w:rStyle w:val="VerbatimChar"/>
+        </w:rPr>
+        <w:t xml:space="preserve">Residual standard error: 0.8268 on 4283 degrees of freedom</w:t>
+      </w:r>
+      <w:r>
+        <w:br/>
+      </w:r>
+      <w:r>
+        <w:rPr>
+          <w:rStyle w:val="VerbatimChar"/>
+        </w:rPr>
+        <w:t xml:space="preserve">Multiple R-squared:  0.2203,    Adjusted R-squared:  0.2199 </w:t>
+      </w:r>
+      <w:r>
+        <w:br/>
+      </w:r>
+      <w:r>
+        <w:rPr>
+          <w:rStyle w:val="VerbatimChar"/>
+        </w:rPr>
+        <w:t xml:space="preserve">F-statistic:   605 on 2 and 4283 DF,  p-value: &lt; 2.2e-16</w:t>
       </w:r>
     </w:p>
     <w:p>
@@ -1885,11 +2965,17 @@
         <w:t xml:space="preserve">female_yeduc</w:t>
       </w:r>
       <w:r>
-        <w:t xml:space="preserve">の係数は0.090と正で統計的に有意です。これは、教育の収益率が男女で異なることを示唆しています。 -</w:t>
-      </w:r>
-      <w:r>
-        <w:t xml:space="preserve"> </w:t>
-      </w:r>
+        <w:t xml:space="preserve">の係数は0.090と正で統計的に有意です。これは、教育の収益率が男女で異なることを示唆しています。</w:t>
+      </w:r>
+    </w:p>
+    <w:p>
+      <w:pPr>
+        <w:numPr>
+          <w:ilvl w:val="0"/>
+          <w:numId w:val="1002"/>
+        </w:numPr>
+        <w:pStyle w:val="Compact"/>
+      </w:pPr>
       <w:r>
         <w:rPr>
           <w:bCs/>
@@ -1910,11 +2996,17 @@
         <w:t xml:space="preserve">yeduc</w:t>
       </w:r>
       <w:r>
-        <w:t xml:space="preserve">の係数である0.024。 -</w:t>
-      </w:r>
-      <w:r>
-        <w:t xml:space="preserve"> </w:t>
-      </w:r>
+        <w:t xml:space="preserve">の係数である0.024。</w:t>
+      </w:r>
+    </w:p>
+    <w:p>
+      <w:pPr>
+        <w:numPr>
+          <w:ilvl w:val="0"/>
+          <w:numId w:val="1002"/>
+        </w:numPr>
+        <w:pStyle w:val="Compact"/>
+      </w:pPr>
       <w:r>
         <w:rPr>
           <w:bCs/>
@@ -1923,7 +3015,15 @@
         <w:t xml:space="preserve">女性の教育収益率</w:t>
       </w:r>
       <w:r>
-        <w:t xml:space="preserve">: 0.024 + 0.090 = 0.114。 この結果は、女性は平均賃金が低いものの、教育年数が1年増えることによる賃金の上昇率は男性よりも高いことを意味します。</w:t>
+        <w:t xml:space="preserve">: 0.024 + 0.090 = 0.114。</w:t>
+      </w:r>
+    </w:p>
+    <w:p>
+      <w:pPr>
+        <w:pStyle w:val="FirstParagraph"/>
+      </w:pPr>
+      <w:r>
+        <w:t xml:space="preserve">この結果は、女性は平均賃金が低いものの、教育年数が1年増えることによる賃金の上昇率は男性よりも高いことを意味します。</w:t>
       </w:r>
     </w:p>
     <w:bookmarkEnd w:id="28"/>
@@ -2427,6 +3527,98 @@
         </w:rPr>
         <w:t xml:space="preserve">df)</w:t>
       </w:r>
+      <w:r>
+        <w:br/>
+      </w:r>
+      <w:r>
+        <w:rPr>
+          <w:rStyle w:val="FunctionTok"/>
+        </w:rPr>
+        <w:t xml:space="preserve">anova</w:t>
+      </w:r>
+      <w:r>
+        <w:rPr>
+          <w:rStyle w:val="NormalTok"/>
+        </w:rPr>
+        <w:t xml:space="preserve">(model0, model4)</w:t>
+      </w:r>
+    </w:p>
+    <w:p>
+      <w:pPr>
+        <w:pStyle w:val="SourceCode"/>
+      </w:pPr>
+      <w:r>
+        <w:rPr>
+          <w:rStyle w:val="VerbatimChar"/>
+        </w:rPr>
+        <w:t xml:space="preserve">Analysis of Variance Table</w:t>
+      </w:r>
+      <w:r>
+        <w:br/>
+      </w:r>
+      <w:r>
+        <w:br/>
+      </w:r>
+      <w:r>
+        <w:rPr>
+          <w:rStyle w:val="VerbatimChar"/>
+        </w:rPr>
+        <w:t xml:space="preserve">Model 1: lincome ~ yeduc</w:t>
+      </w:r>
+      <w:r>
+        <w:br/>
+      </w:r>
+      <w:r>
+        <w:rPr>
+          <w:rStyle w:val="VerbatimChar"/>
+        </w:rPr>
+        <w:t xml:space="preserve">Model 2: lincome ~ yeduc * female</w:t>
+      </w:r>
+      <w:r>
+        <w:br/>
+      </w:r>
+      <w:r>
+        <w:rPr>
+          <w:rStyle w:val="VerbatimChar"/>
+        </w:rPr>
+        <w:t xml:space="preserve">  Res.Df    RSS Df Sum of Sq      F    Pr(&gt;F)    </w:t>
+      </w:r>
+      <w:r>
+        <w:br/>
+      </w:r>
+      <w:r>
+        <w:rPr>
+          <w:rStyle w:val="VerbatimChar"/>
+        </w:rPr>
+        <w:t xml:space="preserve">1   4284 3664.7                                  </w:t>
+      </w:r>
+      <w:r>
+        <w:br/>
+      </w:r>
+      <w:r>
+        <w:rPr>
+          <w:rStyle w:val="VerbatimChar"/>
+        </w:rPr>
+        <w:t xml:space="preserve">2   4282 2899.1  2    765.65 565.45 &lt; 2.2e-16 ***</w:t>
+      </w:r>
+      <w:r>
+        <w:br/>
+      </w:r>
+      <w:r>
+        <w:rPr>
+          <w:rStyle w:val="VerbatimChar"/>
+        </w:rPr>
+        <w:t xml:space="preserve">---</w:t>
+      </w:r>
+      <w:r>
+        <w:br/>
+      </w:r>
+      <w:r>
+        <w:rPr>
+          <w:rStyle w:val="VerbatimChar"/>
+        </w:rPr>
+        <w:t xml:space="preserve">Signif. codes:  0 '***' 0.001 '**' 0.01 '*' 0.05 '.' 0.1 ' ' 1</w:t>
+      </w:r>
     </w:p>
     <w:p>
       <w:pPr>
@@ -2484,9 +3676,18 @@
       </w:pPr>
       <w:r>
         <w:rPr>
-          <w:rStyle w:val="NormalTok"/>
-        </w:rPr>
-        <w:t xml:space="preserve">ssr1 </w:t>
+          <w:rStyle w:val="CommentTok"/>
+        </w:rPr>
+        <w:t xml:space="preserve">#男性のみのデータを使って単回帰で推定</w:t>
+      </w:r>
+      <w:r>
+        <w:br/>
+      </w:r>
+      <w:r>
+        <w:rPr>
+          <w:rStyle w:val="NormalTok"/>
+        </w:rPr>
+        <w:t xml:space="preserve">reg1 </w:t>
       </w:r>
       <w:r>
         <w:rPr>
@@ -2504,22 +3705,118 @@
         <w:rPr>
           <w:rStyle w:val="FunctionTok"/>
         </w:rPr>
+        <w:t xml:space="preserve">lm</w:t>
+      </w:r>
+      <w:r>
+        <w:rPr>
+          <w:rStyle w:val="NormalTok"/>
+        </w:rPr>
+        <w:t xml:space="preserve">(lincome </w:t>
+      </w:r>
+      <w:r>
+        <w:rPr>
+          <w:rStyle w:val="SpecialCharTok"/>
+        </w:rPr>
+        <w:t xml:space="preserve">~</w:t>
+      </w:r>
+      <w:r>
+        <w:rPr>
+          <w:rStyle w:val="NormalTok"/>
+        </w:rPr>
+        <w:t xml:space="preserve"> yeduc, </w:t>
+      </w:r>
+      <w:r>
+        <w:rPr>
+          <w:rStyle w:val="AttributeTok"/>
+        </w:rPr>
+        <w:t xml:space="preserve">data =</w:t>
+      </w:r>
+      <w:r>
+        <w:rPr>
+          <w:rStyle w:val="NormalTok"/>
+        </w:rPr>
+        <w:t xml:space="preserve"> </w:t>
+      </w:r>
+      <w:r>
+        <w:rPr>
+          <w:rStyle w:val="FunctionTok"/>
+        </w:rPr>
+        <w:t xml:space="preserve">subset</w:t>
+      </w:r>
+      <w:r>
+        <w:rPr>
+          <w:rStyle w:val="NormalTok"/>
+        </w:rPr>
+        <w:t xml:space="preserve">(df, female</w:t>
+      </w:r>
+      <w:r>
+        <w:rPr>
+          <w:rStyle w:val="SpecialCharTok"/>
+        </w:rPr>
+        <w:t xml:space="preserve">==</w:t>
+      </w:r>
+      <w:r>
+        <w:rPr>
+          <w:rStyle w:val="DecValTok"/>
+        </w:rPr>
+        <w:t xml:space="preserve">0</w:t>
+      </w:r>
+      <w:r>
+        <w:rPr>
+          <w:rStyle w:val="NormalTok"/>
+        </w:rPr>
+        <w:t xml:space="preserve">))</w:t>
+      </w:r>
+      <w:r>
+        <w:br/>
+      </w:r>
+      <w:r>
+        <w:rPr>
+          <w:rStyle w:val="NormalTok"/>
+        </w:rPr>
+        <w:t xml:space="preserve">SSR1 </w:t>
+      </w:r>
+      <w:r>
+        <w:rPr>
+          <w:rStyle w:val="OtherTok"/>
+        </w:rPr>
+        <w:t xml:space="preserve">&lt;-</w:t>
+      </w:r>
+      <w:r>
+        <w:rPr>
+          <w:rStyle w:val="NormalTok"/>
+        </w:rPr>
+        <w:t xml:space="preserve"> </w:t>
+      </w:r>
+      <w:r>
+        <w:rPr>
+          <w:rStyle w:val="FunctionTok"/>
+        </w:rPr>
         <w:t xml:space="preserve">deviance</w:t>
       </w:r>
       <w:r>
         <w:rPr>
           <w:rStyle w:val="NormalTok"/>
         </w:rPr>
-        <w:t xml:space="preserve">(model4)</w:t>
-      </w:r>
-      <w:r>
-        <w:br/>
-      </w:r>
-      <w:r>
-        <w:rPr>
-          <w:rStyle w:val="NormalTok"/>
-        </w:rPr>
-        <w:t xml:space="preserve">ssr0 </w:t>
+        <w:t xml:space="preserve">(reg1)</w:t>
+      </w:r>
+      <w:r>
+        <w:br/>
+      </w:r>
+      <w:r>
+        <w:rPr>
+          <w:rStyle w:val="CommentTok"/>
+        </w:rPr>
+        <w:t xml:space="preserve">#女性のみのデータを使って単回帰で推定</w:t>
+      </w:r>
+      <w:r>
+        <w:br/>
+      </w:r>
+      <w:r>
+        <w:rPr>
+          <w:rStyle w:val="NormalTok"/>
+        </w:rPr>
+        <w:t xml:space="preserve">reg2 </w:t>
       </w:r>
       <w:r>
         <w:rPr>
@@ -2537,13 +3834,199 @@
         <w:rPr>
           <w:rStyle w:val="FunctionTok"/>
         </w:rPr>
+        <w:t xml:space="preserve">lm</w:t>
+      </w:r>
+      <w:r>
+        <w:rPr>
+          <w:rStyle w:val="NormalTok"/>
+        </w:rPr>
+        <w:t xml:space="preserve">(lincome </w:t>
+      </w:r>
+      <w:r>
+        <w:rPr>
+          <w:rStyle w:val="SpecialCharTok"/>
+        </w:rPr>
+        <w:t xml:space="preserve">~</w:t>
+      </w:r>
+      <w:r>
+        <w:rPr>
+          <w:rStyle w:val="NormalTok"/>
+        </w:rPr>
+        <w:t xml:space="preserve"> yeduc, </w:t>
+      </w:r>
+      <w:r>
+        <w:rPr>
+          <w:rStyle w:val="AttributeTok"/>
+        </w:rPr>
+        <w:t xml:space="preserve">data =</w:t>
+      </w:r>
+      <w:r>
+        <w:rPr>
+          <w:rStyle w:val="NormalTok"/>
+        </w:rPr>
+        <w:t xml:space="preserve"> </w:t>
+      </w:r>
+      <w:r>
+        <w:rPr>
+          <w:rStyle w:val="FunctionTok"/>
+        </w:rPr>
+        <w:t xml:space="preserve">subset</w:t>
+      </w:r>
+      <w:r>
+        <w:rPr>
+          <w:rStyle w:val="NormalTok"/>
+        </w:rPr>
+        <w:t xml:space="preserve">(df, female</w:t>
+      </w:r>
+      <w:r>
+        <w:rPr>
+          <w:rStyle w:val="SpecialCharTok"/>
+        </w:rPr>
+        <w:t xml:space="preserve">==</w:t>
+      </w:r>
+      <w:r>
+        <w:rPr>
+          <w:rStyle w:val="DecValTok"/>
+        </w:rPr>
+        <w:t xml:space="preserve">1</w:t>
+      </w:r>
+      <w:r>
+        <w:rPr>
+          <w:rStyle w:val="NormalTok"/>
+        </w:rPr>
+        <w:t xml:space="preserve">))</w:t>
+      </w:r>
+      <w:r>
+        <w:br/>
+      </w:r>
+      <w:r>
+        <w:rPr>
+          <w:rStyle w:val="NormalTok"/>
+        </w:rPr>
+        <w:t xml:space="preserve">SSR2 </w:t>
+      </w:r>
+      <w:r>
+        <w:rPr>
+          <w:rStyle w:val="OtherTok"/>
+        </w:rPr>
+        <w:t xml:space="preserve">&lt;-</w:t>
+      </w:r>
+      <w:r>
+        <w:rPr>
+          <w:rStyle w:val="NormalTok"/>
+        </w:rPr>
+        <w:t xml:space="preserve"> </w:t>
+      </w:r>
+      <w:r>
+        <w:rPr>
+          <w:rStyle w:val="FunctionTok"/>
+        </w:rPr>
         <w:t xml:space="preserve">deviance</w:t>
       </w:r>
       <w:r>
         <w:rPr>
           <w:rStyle w:val="NormalTok"/>
         </w:rPr>
-        <w:t xml:space="preserve">(model0)</w:t>
+        <w:t xml:space="preserve">(reg2)</w:t>
+      </w:r>
+      <w:r>
+        <w:br/>
+      </w:r>
+      <w:r>
+        <w:rPr>
+          <w:rStyle w:val="CommentTok"/>
+        </w:rPr>
+        <w:t xml:space="preserve">#すべてのデータを使って単回帰で推定</w:t>
+      </w:r>
+      <w:r>
+        <w:br/>
+      </w:r>
+      <w:r>
+        <w:rPr>
+          <w:rStyle w:val="NormalTok"/>
+        </w:rPr>
+        <w:t xml:space="preserve">reg3 </w:t>
+      </w:r>
+      <w:r>
+        <w:rPr>
+          <w:rStyle w:val="OtherTok"/>
+        </w:rPr>
+        <w:t xml:space="preserve">&lt;-</w:t>
+      </w:r>
+      <w:r>
+        <w:rPr>
+          <w:rStyle w:val="NormalTok"/>
+        </w:rPr>
+        <w:t xml:space="preserve"> </w:t>
+      </w:r>
+      <w:r>
+        <w:rPr>
+          <w:rStyle w:val="FunctionTok"/>
+        </w:rPr>
+        <w:t xml:space="preserve">lm</w:t>
+      </w:r>
+      <w:r>
+        <w:rPr>
+          <w:rStyle w:val="NormalTok"/>
+        </w:rPr>
+        <w:t xml:space="preserve">(lincome </w:t>
+      </w:r>
+      <w:r>
+        <w:rPr>
+          <w:rStyle w:val="SpecialCharTok"/>
+        </w:rPr>
+        <w:t xml:space="preserve">~</w:t>
+      </w:r>
+      <w:r>
+        <w:rPr>
+          <w:rStyle w:val="NormalTok"/>
+        </w:rPr>
+        <w:t xml:space="preserve"> yeduc, </w:t>
+      </w:r>
+      <w:r>
+        <w:rPr>
+          <w:rStyle w:val="AttributeTok"/>
+        </w:rPr>
+        <w:t xml:space="preserve">data =</w:t>
+      </w:r>
+      <w:r>
+        <w:rPr>
+          <w:rStyle w:val="NormalTok"/>
+        </w:rPr>
+        <w:t xml:space="preserve"> df)</w:t>
+      </w:r>
+      <w:r>
+        <w:br/>
+      </w:r>
+      <w:r>
+        <w:rPr>
+          <w:rStyle w:val="NormalTok"/>
+        </w:rPr>
+        <w:t xml:space="preserve">SSR </w:t>
+      </w:r>
+      <w:r>
+        <w:rPr>
+          <w:rStyle w:val="OtherTok"/>
+        </w:rPr>
+        <w:t xml:space="preserve">&lt;-</w:t>
+      </w:r>
+      <w:r>
+        <w:rPr>
+          <w:rStyle w:val="NormalTok"/>
+        </w:rPr>
+        <w:t xml:space="preserve"> </w:t>
+      </w:r>
+      <w:r>
+        <w:rPr>
+          <w:rStyle w:val="FunctionTok"/>
+        </w:rPr>
+        <w:t xml:space="preserve">deviance</w:t>
+      </w:r>
+      <w:r>
+        <w:rPr>
+          <w:rStyle w:val="NormalTok"/>
+        </w:rPr>
+        <w:t xml:space="preserve">(reg3)</w:t>
       </w:r>
       <w:r>
         <w:br/>
@@ -2564,7 +4047,7 @@
         <w:rPr>
           <w:rStyle w:val="NormalTok"/>
         </w:rPr>
-        <w:t xml:space="preserve"> model4</w:t>
+        <w:t xml:space="preserve"> reg3</w:t>
       </w:r>
       <w:r>
         <w:rPr>
@@ -2579,6 +4062,36 @@
         <w:t xml:space="preserve">rank</w:t>
       </w:r>
       <w:r>
+        <w:br/>
+      </w:r>
+      <w:r>
+        <w:rPr>
+          <w:rStyle w:val="CommentTok"/>
+        </w:rPr>
+        <w:t xml:space="preserve">#チョウ検定統計量の計算</w:t>
+      </w:r>
+      <w:r>
+        <w:br/>
+      </w:r>
+      <w:r>
+        <w:rPr>
+          <w:rStyle w:val="NormalTok"/>
+        </w:rPr>
+        <w:t xml:space="preserve">Fstat </w:t>
+      </w:r>
+      <w:r>
+        <w:rPr>
+          <w:rStyle w:val="OtherTok"/>
+        </w:rPr>
+        <w:t xml:space="preserve">&lt;-</w:t>
+      </w:r>
+      <w:r>
+        <w:rPr>
+          <w:rStyle w:val="NormalTok"/>
+        </w:rPr>
+        <w:t xml:space="preserve"> (SSR</w:t>
+      </w:r>
+      <w:r>
         <w:rPr>
           <w:rStyle w:val="SpecialCharTok"/>
         </w:rPr>
@@ -2588,175 +4101,129 @@
         <w:rPr>
           <w:rStyle w:val="NormalTok"/>
         </w:rPr>
-        <w:t xml:space="preserve">model0</w:t>
+        <w:t xml:space="preserve">(SSR1 </w:t>
       </w:r>
       <w:r>
         <w:rPr>
           <w:rStyle w:val="SpecialCharTok"/>
         </w:rPr>
-        <w:t xml:space="preserve">$</w:t>
-      </w:r>
-      <w:r>
-        <w:rPr>
-          <w:rStyle w:val="NormalTok"/>
-        </w:rPr>
-        <w:t xml:space="preserve">rank</w:t>
-      </w:r>
-      <w:r>
-        <w:br/>
-      </w:r>
-      <w:r>
-        <w:rPr>
-          <w:rStyle w:val="NormalTok"/>
-        </w:rPr>
-        <w:t xml:space="preserve">f0</w:t>
-      </w:r>
-      <w:r>
-        <w:rPr>
-          <w:rStyle w:val="OtherTok"/>
-        </w:rPr>
-        <w:t xml:space="preserve">&lt;-</w:t>
-      </w:r>
-      <w:r>
-        <w:rPr>
-          <w:rStyle w:val="NormalTok"/>
-        </w:rPr>
-        <w:t xml:space="preserve">(ssr0</w:t>
+        <w:t xml:space="preserve">+</w:t>
+      </w:r>
+      <w:r>
+        <w:rPr>
+          <w:rStyle w:val="NormalTok"/>
+        </w:rPr>
+        <w:t xml:space="preserve"> SSR2))</w:t>
       </w:r>
       <w:r>
         <w:rPr>
           <w:rStyle w:val="SpecialCharTok"/>
         </w:rPr>
+        <w:t xml:space="preserve">/</w:t>
+      </w:r>
+      <w:r>
+        <w:rPr>
+          <w:rStyle w:val="NormalTok"/>
+        </w:rPr>
+        <w:t xml:space="preserve">(SSR1 </w:t>
+      </w:r>
+      <w:r>
+        <w:rPr>
+          <w:rStyle w:val="SpecialCharTok"/>
+        </w:rPr>
+        <w:t xml:space="preserve">+</w:t>
+      </w:r>
+      <w:r>
+        <w:rPr>
+          <w:rStyle w:val="NormalTok"/>
+        </w:rPr>
+        <w:t xml:space="preserve"> SSR2) </w:t>
+      </w:r>
+      <w:r>
+        <w:rPr>
+          <w:rStyle w:val="SpecialCharTok"/>
+        </w:rPr>
+        <w:t xml:space="preserve">*</w:t>
+      </w:r>
+      <w:r>
+        <w:rPr>
+          <w:rStyle w:val="NormalTok"/>
+        </w:rPr>
+        <w:t xml:space="preserve"> (</w:t>
+      </w:r>
+      <w:r>
+        <w:rPr>
+          <w:rStyle w:val="FunctionTok"/>
+        </w:rPr>
+        <w:t xml:space="preserve">nrow</w:t>
+      </w:r>
+      <w:r>
+        <w:rPr>
+          <w:rStyle w:val="NormalTok"/>
+        </w:rPr>
+        <w:t xml:space="preserve">(df) </w:t>
+      </w:r>
+      <w:r>
+        <w:rPr>
+          <w:rStyle w:val="SpecialCharTok"/>
+        </w:rPr>
         <w:t xml:space="preserve">-</w:t>
       </w:r>
       <w:r>
         <w:rPr>
           <w:rStyle w:val="NormalTok"/>
         </w:rPr>
-        <w:t xml:space="preserve">ssr1)</w:t>
+        <w:t xml:space="preserve"> </w:t>
+      </w:r>
+      <w:r>
+        <w:rPr>
+          <w:rStyle w:val="DecValTok"/>
+        </w:rPr>
+        <w:t xml:space="preserve">2</w:t>
       </w:r>
       <w:r>
         <w:rPr>
           <w:rStyle w:val="SpecialCharTok"/>
         </w:rPr>
+        <w:t xml:space="preserve">*</w:t>
+      </w:r>
+      <w:r>
+        <w:rPr>
+          <w:rStyle w:val="NormalTok"/>
+        </w:rPr>
+        <w:t xml:space="preserve">k)</w:t>
+      </w:r>
+      <w:r>
+        <w:rPr>
+          <w:rStyle w:val="SpecialCharTok"/>
+        </w:rPr>
         <w:t xml:space="preserve">/</w:t>
       </w:r>
       <w:r>
         <w:rPr>
           <w:rStyle w:val="NormalTok"/>
         </w:rPr>
-        <w:t xml:space="preserve">k </w:t>
-      </w:r>
-      <w:r>
-        <w:rPr>
-          <w:rStyle w:val="CommentTok"/>
-        </w:rPr>
-        <w:t xml:space="preserve"># numerator</w:t>
-      </w:r>
-      <w:r>
-        <w:br/>
-      </w:r>
-      <w:r>
-        <w:rPr>
-          <w:rStyle w:val="NormalTok"/>
-        </w:rPr>
-        <w:t xml:space="preserve">dof </w:t>
-      </w:r>
-      <w:r>
-        <w:rPr>
-          <w:rStyle w:val="OtherTok"/>
-        </w:rPr>
-        <w:t xml:space="preserve">&lt;-</w:t>
-      </w:r>
-      <w:r>
-        <w:rPr>
-          <w:rStyle w:val="NormalTok"/>
-        </w:rPr>
-        <w:t xml:space="preserve"> model4</w:t>
-      </w:r>
-      <w:r>
-        <w:rPr>
-          <w:rStyle w:val="SpecialCharTok"/>
-        </w:rPr>
-        <w:t xml:space="preserve">$</w:t>
-      </w:r>
-      <w:r>
-        <w:rPr>
-          <w:rStyle w:val="NormalTok"/>
-        </w:rPr>
-        <w:t xml:space="preserve">df.residual</w:t>
-      </w:r>
-      <w:r>
-        <w:br/>
-      </w:r>
-      <w:r>
-        <w:rPr>
-          <w:rStyle w:val="NormalTok"/>
-        </w:rPr>
-        <w:t xml:space="preserve">f1</w:t>
-      </w:r>
-      <w:r>
-        <w:rPr>
-          <w:rStyle w:val="OtherTok"/>
-        </w:rPr>
-        <w:t xml:space="preserve">&lt;-</w:t>
-      </w:r>
-      <w:r>
-        <w:rPr>
-          <w:rStyle w:val="NormalTok"/>
-        </w:rPr>
-        <w:t xml:space="preserve">ssr1</w:t>
-      </w:r>
-      <w:r>
-        <w:rPr>
-          <w:rStyle w:val="SpecialCharTok"/>
-        </w:rPr>
-        <w:t xml:space="preserve">/</w:t>
-      </w:r>
-      <w:r>
-        <w:rPr>
-          <w:rStyle w:val="NormalTok"/>
-        </w:rPr>
-        <w:t xml:space="preserve">dof </w:t>
-      </w:r>
-      <w:r>
-        <w:rPr>
-          <w:rStyle w:val="CommentTok"/>
-        </w:rPr>
-        <w:t xml:space="preserve"># denominator</w:t>
-      </w:r>
-      <w:r>
-        <w:br/>
-      </w:r>
-      <w:r>
-        <w:rPr>
-          <w:rStyle w:val="NormalTok"/>
-        </w:rPr>
-        <w:t xml:space="preserve">fstat</w:t>
-      </w:r>
-      <w:r>
-        <w:rPr>
-          <w:rStyle w:val="OtherTok"/>
-        </w:rPr>
-        <w:t xml:space="preserve">&lt;-</w:t>
-      </w:r>
-      <w:r>
-        <w:rPr>
-          <w:rStyle w:val="NormalTok"/>
-        </w:rPr>
-        <w:t xml:space="preserve">f0</w:t>
-      </w:r>
-      <w:r>
-        <w:rPr>
-          <w:rStyle w:val="SpecialCharTok"/>
-        </w:rPr>
-        <w:t xml:space="preserve">/</w:t>
-      </w:r>
-      <w:r>
-        <w:rPr>
-          <w:rStyle w:val="NormalTok"/>
-        </w:rPr>
-        <w:t xml:space="preserve">f1</w:t>
+        <w:t xml:space="preserve">k</w:t>
+      </w:r>
+      <w:r>
+        <w:br/>
+      </w:r>
+      <w:r>
+        <w:rPr>
+          <w:rStyle w:val="NormalTok"/>
+        </w:rPr>
+        <w:t xml:space="preserve">Fstat</w:t>
+      </w:r>
+    </w:p>
+    <w:p>
+      <w:pPr>
+        <w:pStyle w:val="SourceCode"/>
+      </w:pPr>
+      <w:r>
+        <w:rPr>
+          <w:rStyle w:val="VerbatimChar"/>
+        </w:rPr>
+        <w:t xml:space="preserve">[1] 565.4484</w:t>
       </w:r>
     </w:p>
     <w:p>
@@ -3006,7 +4473,7 @@
         <w:rPr>
           <w:rStyle w:val="VerbatimChar"/>
         </w:rPr>
-        <w:t xml:space="preserve"> 要求されたパッケージ zoo をロード中です </w:t>
+        <w:t xml:space="preserve">Loading required package: zoo</w:t>
       </w:r>
     </w:p>
     <w:p>
@@ -3020,7 +4487,7 @@
         <w:rPr>
           <w:rStyle w:val="VerbatimChar"/>
         </w:rPr>
-        <w:t xml:space="preserve"> 次のパッケージを付け加えます: 'zoo' </w:t>
+        <w:t xml:space="preserve">Attaching package: 'zoo'</w:t>
       </w:r>
     </w:p>
     <w:p>
@@ -3031,7 +4498,7 @@
         <w:rPr>
           <w:rStyle w:val="VerbatimChar"/>
         </w:rPr>
-        <w:t xml:space="preserve"> 以下のオブジェクトは 'package:base' からマスクされています:</w:t>
+        <w:t xml:space="preserve">The following objects are masked from 'package:base':</w:t>
       </w:r>
       <w:r>
         <w:br/>
@@ -4644,8 +6111,90 @@
       </w:pPr>
     </w:lvl>
   </w:abstractNum>
+  <w:abstractNum w:abstractNumId="991">
+    <w:nsid w:val="A991"/>
+    <w:multiLevelType w:val="multilevel"/>
+    <w:lvl w:ilvl="0">
+      <w:numFmt w:val="bullet"/>
+      <w:lvlText w:val="•"/>
+      <w:lvlJc w:val="left"/>
+      <w:pPr>
+        <w:ind w:left="720" w:hanging="480"/>
+      </w:pPr>
+    </w:lvl>
+    <w:lvl w:ilvl="1">
+      <w:numFmt w:val="bullet"/>
+      <w:lvlText w:val="–"/>
+      <w:lvlJc w:val="left"/>
+      <w:pPr>
+        <w:ind w:left="1440" w:hanging="480"/>
+      </w:pPr>
+    </w:lvl>
+    <w:lvl w:ilvl="2">
+      <w:numFmt w:val="bullet"/>
+      <w:lvlText w:val="•"/>
+      <w:lvlJc w:val="left"/>
+      <w:pPr>
+        <w:ind w:left="2160" w:hanging="480"/>
+      </w:pPr>
+    </w:lvl>
+    <w:lvl w:ilvl="3">
+      <w:numFmt w:val="bullet"/>
+      <w:lvlText w:val="–"/>
+      <w:lvlJc w:val="left"/>
+      <w:pPr>
+        <w:ind w:left="2880" w:hanging="480"/>
+      </w:pPr>
+    </w:lvl>
+    <w:lvl w:ilvl="4">
+      <w:numFmt w:val="bullet"/>
+      <w:lvlText w:val="•"/>
+      <w:lvlJc w:val="left"/>
+      <w:pPr>
+        <w:ind w:left="3600" w:hanging="480"/>
+      </w:pPr>
+    </w:lvl>
+    <w:lvl w:ilvl="5">
+      <w:numFmt w:val="bullet"/>
+      <w:lvlText w:val="–"/>
+      <w:lvlJc w:val="left"/>
+      <w:pPr>
+        <w:ind w:left="4320" w:hanging="480"/>
+      </w:pPr>
+    </w:lvl>
+    <w:lvl w:ilvl="6">
+      <w:numFmt w:val="bullet"/>
+      <w:lvlText w:val="•"/>
+      <w:lvlJc w:val="left"/>
+      <w:pPr>
+        <w:ind w:left="5040" w:hanging="480"/>
+      </w:pPr>
+    </w:lvl>
+    <w:lvl w:ilvl="7">
+      <w:numFmt w:val="bullet"/>
+      <w:lvlText w:val="–"/>
+      <w:lvlJc w:val="left"/>
+      <w:pPr>
+        <w:ind w:left="5760" w:hanging="480"/>
+      </w:pPr>
+    </w:lvl>
+    <w:lvl w:ilvl="8">
+      <w:numFmt w:val="bullet"/>
+      <w:lvlText w:val="•"/>
+      <w:lvlJc w:val="left"/>
+      <w:pPr>
+        <w:ind w:left="6480" w:hanging="480"/>
+      </w:pPr>
+    </w:lvl>
+  </w:abstractNum>
   <w:num w:numId="1000">
     <w:abstractNumId w:val="990"/>
+  </w:num>
+  <w:num w:numId="1001">
+    <w:abstractNumId w:val="991"/>
+  </w:num>
+  <w:num w:numId="1002">
+    <w:abstractNumId w:val="991"/>
   </w:num>
 </w:numbering>
 </file>

</xml_diff>